<commit_message>
so many things, career fair roadmap, company contacts, intl students qr, updated resumes + workshop slides, calendar
</commit_message>
<xml_diff>
--- a/Resources/ResumeSeniorF24.docx
+++ b/Resources/ResumeSeniorF24.docx
@@ -858,7 +858,21 @@
           <w:sz w:val="21"/>
           <w:szCs w:val="21"/>
         </w:rPr>
-        <w:t xml:space="preserve">                        </w:t>
+        <w:t xml:space="preserve">                   </w:t>
+      </w:r>
+      <w:r>
+        <w:rPr>
+          <w:sz w:val="21"/>
+          <w:szCs w:val="21"/>
+        </w:rPr>
+        <w:t xml:space="preserve">                 </w:t>
+      </w:r>
+      <w:r>
+        <w:rPr>
+          <w:sz w:val="21"/>
+          <w:szCs w:val="21"/>
+        </w:rPr>
+        <w:t xml:space="preserve">     </w:t>
       </w:r>
       <w:r>
         <w:rPr>
@@ -1733,16 +1747,7 @@
           <w:szCs w:val="21"/>
           <w:u w:val="single"/>
         </w:rPr>
-        <w:t>A</w:t>
-      </w:r>
-      <w:r>
-        <w:rPr>
-          <w:b/>
-          <w:sz w:val="21"/>
-          <w:szCs w:val="21"/>
-          <w:u w:val="single"/>
-        </w:rPr>
-        <w:t xml:space="preserve">dditional: </w:t>
+        <w:t xml:space="preserve">Additional: </w:t>
       </w:r>
       <w:r>
         <w:rPr>
@@ -3448,15 +3453,6 @@
   </w:num>
   <w:num w:numId="12" w16cid:durableId="1044060549">
     <w:abstractNumId w:val="0"/>
-    <w:lvlOverride w:ilvl="0"/>
-    <w:lvlOverride w:ilvl="1"/>
-    <w:lvlOverride w:ilvl="2"/>
-    <w:lvlOverride w:ilvl="3"/>
-    <w:lvlOverride w:ilvl="4"/>
-    <w:lvlOverride w:ilvl="5"/>
-    <w:lvlOverride w:ilvl="6"/>
-    <w:lvlOverride w:ilvl="7"/>
-    <w:lvlOverride w:ilvl="8"/>
   </w:num>
 </w:numbering>
 </file>
@@ -3980,6 +3976,7 @@
   <w:style w:type="character" w:default="1" w:styleId="DefaultParagraphFont">
     <w:name w:val="Default Paragraph Font"/>
     <w:uiPriority w:val="1"/>
+    <w:semiHidden/>
     <w:unhideWhenUsed/>
   </w:style>
   <w:style w:type="table" w:default="1" w:styleId="TableNormal">

</xml_diff>